<commit_message>
odradjen opis drzavne uprave
</commit_message>
<xml_diff>
--- a/Master rad - Srdjan Mladjenovic.docx
+++ b/Master rad - Srdjan Mladjenovic.docx
@@ -632,6 +632,12 @@
     </w:p>
     <w:sdt>
       <w:sdtPr>
+        <w:rPr>
+          <w:rFonts w:ascii="Times New Roman" w:eastAsia="Times New Roman" w:hAnsi="Times New Roman" w:cs="Times New Roman"/>
+          <w:color w:val="auto"/>
+          <w:sz w:val="24"/>
+          <w:szCs w:val="24"/>
+        </w:rPr>
         <w:id w:val="1267893979"/>
         <w:docPartObj>
           <w:docPartGallery w:val="Table of Contents"/>
@@ -640,13 +646,9 @@
       </w:sdtPr>
       <w:sdtEndPr>
         <w:rPr>
-          <w:rFonts w:ascii="Times New Roman" w:eastAsia="Times New Roman" w:hAnsi="Times New Roman" w:cs="Times New Roman"/>
           <w:b/>
           <w:bCs/>
           <w:noProof/>
-          <w:color w:val="auto"/>
-          <w:sz w:val="24"/>
-          <w:szCs w:val="24"/>
         </w:rPr>
       </w:sdtEndPr>
       <w:sdtContent>
@@ -1056,10 +1058,12 @@
         <w:t xml:space="preserve"> je </w:t>
       </w:r>
       <w:proofErr w:type="spellStart"/>
+      <w:proofErr w:type="gramStart"/>
       <w:r>
         <w:t>na</w:t>
       </w:r>
       <w:proofErr w:type="spellEnd"/>
+      <w:proofErr w:type="gramEnd"/>
       <w:r>
         <w:t xml:space="preserve"> </w:t>
       </w:r>
@@ -1415,8 +1419,6 @@
       <w:r>
         <w:t xml:space="preserve">. </w:t>
       </w:r>
-      <w:bookmarkStart w:id="1" w:name="_GoBack"/>
-      <w:bookmarkEnd w:id="1"/>
     </w:p>
     <w:p>
       <w:pPr>
@@ -1524,10 +1526,12 @@
         <w:t xml:space="preserve"> </w:t>
       </w:r>
       <w:proofErr w:type="spellStart"/>
+      <w:proofErr w:type="gramStart"/>
       <w:r>
         <w:t>će</w:t>
       </w:r>
       <w:proofErr w:type="spellEnd"/>
+      <w:proofErr w:type="gramEnd"/>
       <w:r>
         <w:t xml:space="preserve"> </w:t>
       </w:r>
@@ -1844,10 +1848,12 @@
         <w:t xml:space="preserve"> </w:t>
       </w:r>
       <w:proofErr w:type="spellStart"/>
+      <w:proofErr w:type="gramStart"/>
       <w:r>
         <w:t>tim</w:t>
       </w:r>
       <w:proofErr w:type="spellEnd"/>
+      <w:proofErr w:type="gramEnd"/>
       <w:r>
         <w:t xml:space="preserve"> </w:t>
       </w:r>
@@ -1934,10 +1940,12 @@
         <w:t xml:space="preserve"> </w:t>
       </w:r>
       <w:proofErr w:type="spellStart"/>
+      <w:proofErr w:type="gramStart"/>
       <w:r>
         <w:t>od</w:t>
       </w:r>
       <w:proofErr w:type="spellEnd"/>
+      <w:proofErr w:type="gramEnd"/>
       <w:r>
         <w:t xml:space="preserve"> </w:t>
       </w:r>
@@ -2142,10 +2150,12 @@
         <w:t xml:space="preserve"> da </w:t>
       </w:r>
       <w:proofErr w:type="spellStart"/>
+      <w:proofErr w:type="gramStart"/>
       <w:r>
         <w:t>sama</w:t>
       </w:r>
       <w:proofErr w:type="spellEnd"/>
+      <w:proofErr w:type="gramEnd"/>
       <w:r>
         <w:t xml:space="preserve"> </w:t>
       </w:r>
@@ -2310,10 +2320,12 @@
         <w:t xml:space="preserve"> </w:t>
       </w:r>
       <w:proofErr w:type="spellStart"/>
+      <w:proofErr w:type="gramStart"/>
       <w:r>
         <w:t>sa</w:t>
       </w:r>
       <w:proofErr w:type="spellEnd"/>
+      <w:proofErr w:type="gramEnd"/>
       <w:r>
         <w:t xml:space="preserve"> </w:t>
       </w:r>
@@ -2405,6 +2417,570 @@
       <w:r>
         <w:t>.</w:t>
       </w:r>
+    </w:p>
+    <w:p>
+      <w:pPr>
+        <w:spacing w:after="160" w:line="259" w:lineRule="auto"/>
+      </w:pPr>
+      <w:r>
+        <w:br w:type="page"/>
+      </w:r>
+    </w:p>
+    <w:p>
+      <w:pPr>
+        <w:pStyle w:val="Heading1"/>
+        <w:spacing w:after="240"/>
+        <w:rPr>
+          <w:lang w:val="sr-Latn-RS"/>
+        </w:rPr>
+      </w:pPr>
+      <w:r>
+        <w:lastRenderedPageBreak/>
+        <w:t>D</w:t>
+      </w:r>
+      <w:proofErr w:type="spellStart"/>
+      <w:r>
+        <w:rPr>
+          <w:lang w:val="sr-Latn-RS"/>
+        </w:rPr>
+        <w:t>ržavna</w:t>
+      </w:r>
+      <w:proofErr w:type="spellEnd"/>
+      <w:r>
+        <w:rPr>
+          <w:lang w:val="sr-Latn-RS"/>
+        </w:rPr>
+        <w:t xml:space="preserve"> uprava</w:t>
+      </w:r>
+    </w:p>
+    <w:p>
+      <w:pPr>
+        <w:pStyle w:val="Heading2"/>
+      </w:pPr>
+      <w:proofErr w:type="spellStart"/>
+      <w:r>
+        <w:t>Osnovni</w:t>
+      </w:r>
+      <w:proofErr w:type="spellEnd"/>
+      <w:r>
+        <w:t xml:space="preserve"> </w:t>
+      </w:r>
+      <w:proofErr w:type="spellStart"/>
+      <w:r>
+        <w:t>činioci</w:t>
+      </w:r>
+      <w:proofErr w:type="spellEnd"/>
+      <w:r>
+        <w:t xml:space="preserve"> </w:t>
+      </w:r>
+      <w:proofErr w:type="spellStart"/>
+      <w:r>
+        <w:t>javne</w:t>
+      </w:r>
+      <w:proofErr w:type="spellEnd"/>
+      <w:r>
+        <w:t xml:space="preserve"> </w:t>
+      </w:r>
+      <w:proofErr w:type="spellStart"/>
+      <w:r>
+        <w:t>uprave</w:t>
+      </w:r>
+      <w:proofErr w:type="spellEnd"/>
+    </w:p>
+    <w:p>
+      <w:pPr>
+        <w:spacing w:after="240" w:line="340" w:lineRule="atLeast"/>
+        <w:jc w:val="both"/>
+      </w:pPr>
+      <w:proofErr w:type="spellStart"/>
+      <w:r>
+        <w:t>Dr</w:t>
+      </w:r>
+      <w:r>
+        <w:rPr>
+          <w:lang w:val="sr-Latn-RS"/>
+        </w:rPr>
+        <w:t>žavna</w:t>
+      </w:r>
+      <w:proofErr w:type="spellEnd"/>
+      <w:r>
+        <w:rPr>
+          <w:lang w:val="sr-Latn-RS"/>
+        </w:rPr>
+        <w:t xml:space="preserve"> uprava Republike Srbije, predstavlja skup državnih organa koje sprovode birokratske procedure definisane zakonima. Nadležnosti državnih organa su definisane ustavom, zakonima i drugim propisima</w:t>
+      </w:r>
+      <w:sdt>
+        <w:sdtPr>
+          <w:rPr>
+            <w:lang w:val="sr-Latn-RS"/>
+          </w:rPr>
+          <w:id w:val="-44769628"/>
+          <w:citation/>
+        </w:sdtPr>
+        <w:sdtContent>
+          <w:r>
+            <w:rPr>
+              <w:lang w:val="sr-Latn-RS"/>
+            </w:rPr>
+            <w:fldChar w:fldCharType="begin"/>
+          </w:r>
+          <w:r>
+            <w:rPr>
+              <w:lang w:val="sr-Latn-RS"/>
+            </w:rPr>
+            <w:instrText xml:space="preserve"> CITATION SlužbeniGlasnik \l 9242 </w:instrText>
+          </w:r>
+          <w:r>
+            <w:rPr>
+              <w:lang w:val="sr-Latn-RS"/>
+            </w:rPr>
+            <w:fldChar w:fldCharType="separate"/>
+          </w:r>
+          <w:r>
+            <w:rPr>
+              <w:noProof/>
+              <w:lang w:val="sr-Latn-RS"/>
+            </w:rPr>
+            <w:t xml:space="preserve"> (Zakon o državnoj upravi, 79/2005, 101/2007, 95/2010, 99/2014)</w:t>
+          </w:r>
+          <w:r>
+            <w:rPr>
+              <w:lang w:val="sr-Latn-RS"/>
+            </w:rPr>
+            <w:fldChar w:fldCharType="end"/>
+          </w:r>
+        </w:sdtContent>
+      </w:sdt>
+      <w:r>
+        <w:rPr>
+          <w:lang w:val="sr-Latn-RS"/>
+        </w:rPr>
+        <w:t xml:space="preserve">. Jedno moderno društvo je uređeno državnim aparatom koji definiše pravila koja se moraju poštovati prilikom sprovođenja određenih radnji državne uprave. Ovako definisana pravila i procedure najčešće su jako velika i </w:t>
+      </w:r>
+      <w:proofErr w:type="spellStart"/>
+      <w:r>
+        <w:rPr>
+          <w:lang w:val="sr-Latn-RS"/>
+        </w:rPr>
+        <w:t>prekompleksna</w:t>
+      </w:r>
+      <w:proofErr w:type="spellEnd"/>
+      <w:r>
+        <w:rPr>
+          <w:lang w:val="sr-Latn-RS"/>
+        </w:rPr>
+        <w:t xml:space="preserve"> da bi se njima upravljalo sa jednog mesta. Distribucija nadležnosti je jedan od načina lakšeg upravljanja celokupnom birokratskom mašinerijom. </w:t>
+      </w:r>
+    </w:p>
+    <w:p>
+      <w:pPr>
+        <w:spacing w:line="340" w:lineRule="exact"/>
+        <w:ind w:firstLine="720"/>
+        <w:jc w:val="both"/>
+        <w:rPr>
+          <w:lang w:val="sr-Latn-RS"/>
+        </w:rPr>
+      </w:pPr>
+      <w:r>
+        <w:t xml:space="preserve">Kao </w:t>
+      </w:r>
+      <w:proofErr w:type="spellStart"/>
+      <w:r>
+        <w:t>glavni</w:t>
+      </w:r>
+      <w:proofErr w:type="spellEnd"/>
+      <w:r>
+        <w:t xml:space="preserve"> </w:t>
+      </w:r>
+      <w:proofErr w:type="spellStart"/>
+      <w:r>
+        <w:t>akteri</w:t>
+      </w:r>
+      <w:proofErr w:type="spellEnd"/>
+      <w:r>
+        <w:t xml:space="preserve"> </w:t>
+      </w:r>
+      <w:proofErr w:type="spellStart"/>
+      <w:r>
+        <w:t>javne</w:t>
+      </w:r>
+      <w:proofErr w:type="spellEnd"/>
+      <w:r>
+        <w:t xml:space="preserve"> </w:t>
+      </w:r>
+      <w:proofErr w:type="spellStart"/>
+      <w:r>
+        <w:t>uprave</w:t>
+      </w:r>
+      <w:proofErr w:type="spellEnd"/>
+      <w:r>
+        <w:t xml:space="preserve"> </w:t>
+      </w:r>
+      <w:proofErr w:type="spellStart"/>
+      <w:r>
+        <w:t>javljaju</w:t>
+      </w:r>
+      <w:proofErr w:type="spellEnd"/>
+      <w:r>
+        <w:t xml:space="preserve"> se </w:t>
+      </w:r>
+      <w:proofErr w:type="spellStart"/>
+      <w:r>
+        <w:t>zakonodavne</w:t>
+      </w:r>
+      <w:proofErr w:type="spellEnd"/>
+      <w:r>
+        <w:t xml:space="preserve"> </w:t>
+      </w:r>
+      <w:proofErr w:type="spellStart"/>
+      <w:r>
+        <w:t>institucije</w:t>
+      </w:r>
+      <w:proofErr w:type="spellEnd"/>
+      <w:r>
+        <w:t xml:space="preserve">, </w:t>
+      </w:r>
+      <w:r>
+        <w:rPr>
+          <w:lang w:val="sr-Latn-RS"/>
+        </w:rPr>
+        <w:t xml:space="preserve">izvršne institucije i građanstvo. Zakonodavne institucije su zadužene za donošenje zakona i propisa koji definišu ingerencije izvršnih institucija. Izvršne institucije deluju u okviru zakonom definisanim okvirima po tačno definisanim procedurama. I jedne i druge institucije rade u službi </w:t>
+      </w:r>
+      <w:proofErr w:type="spellStart"/>
+      <w:r>
+        <w:rPr>
+          <w:lang w:val="sr-Latn-RS"/>
+        </w:rPr>
+        <w:t>građanja</w:t>
+      </w:r>
+      <w:proofErr w:type="spellEnd"/>
+      <w:r>
+        <w:rPr>
+          <w:lang w:val="sr-Latn-RS"/>
+        </w:rPr>
+        <w:t>.</w:t>
+      </w:r>
+      <w:r>
+        <w:rPr>
+          <w:lang w:val="sr-Latn-RS"/>
+        </w:rPr>
+        <w:t xml:space="preserve"> Oko efikasnosti delovanja javne uprave stara se Ministarstvo državne uprave i lokalne samouprave.</w:t>
+      </w:r>
+    </w:p>
+    <w:p>
+      <w:pPr>
+        <w:spacing w:line="340" w:lineRule="exact"/>
+        <w:ind w:firstLine="720"/>
+        <w:jc w:val="both"/>
+        <w:rPr>
+          <w:lang w:val="sr-Latn-RS"/>
+        </w:rPr>
+      </w:pPr>
+      <w:r>
+        <w:rPr>
+          <w:lang w:val="sr-Latn-RS"/>
+        </w:rPr>
+        <w:t xml:space="preserve">Samo ministarstvo je podeljeno u nekoliko sektora koji se staraju o različitim domenima rada javne uprave među kojima su direkcija za elektronsku upravu, sektor za sistem lokalne samouprave, sektor za matične knjige i registre </w:t>
+      </w:r>
+      <w:proofErr w:type="spellStart"/>
+      <w:r>
+        <w:rPr>
+          <w:lang w:val="sr-Latn-RS"/>
+        </w:rPr>
+        <w:t>itd</w:t>
+      </w:r>
+      <w:proofErr w:type="spellEnd"/>
+      <w:sdt>
+        <w:sdtPr>
+          <w:rPr>
+            <w:lang w:val="sr-Latn-RS"/>
+          </w:rPr>
+          <w:id w:val="1779839790"/>
+          <w:citation/>
+        </w:sdtPr>
+        <w:sdtContent>
+          <w:r>
+            <w:rPr>
+              <w:lang w:val="sr-Latn-RS"/>
+            </w:rPr>
+            <w:fldChar w:fldCharType="begin"/>
+          </w:r>
+          <w:r>
+            <w:rPr>
+              <w:lang w:val="sr-Latn-RS"/>
+            </w:rPr>
+            <w:instrText xml:space="preserve"> CITATION str17 \l 9242 </w:instrText>
+          </w:r>
+          <w:r>
+            <w:rPr>
+              <w:lang w:val="sr-Latn-RS"/>
+            </w:rPr>
+            <w:fldChar w:fldCharType="separate"/>
+          </w:r>
+          <w:r>
+            <w:rPr>
+              <w:noProof/>
+              <w:lang w:val="sr-Latn-RS"/>
+            </w:rPr>
+            <w:t xml:space="preserve"> (struktura, 2017)</w:t>
+          </w:r>
+          <w:r>
+            <w:rPr>
+              <w:lang w:val="sr-Latn-RS"/>
+            </w:rPr>
+            <w:fldChar w:fldCharType="end"/>
+          </w:r>
+        </w:sdtContent>
+      </w:sdt>
+      <w:r>
+        <w:rPr>
+          <w:lang w:val="sr-Latn-RS"/>
+        </w:rPr>
+        <w:t xml:space="preserve">. </w:t>
+      </w:r>
+      <w:r>
+        <w:rPr>
+          <w:lang w:val="sr-Latn-RS"/>
+        </w:rPr>
+        <w:t>Kako je teritorija Republike Srbije prevelika da bi jedna institucija vodila računa o izvršavanju svih procedura, tako se osnivaju upravni okruzi, tj. autonomne jedinice. Ovako podeljenim okruzima se distribuiraju nadležnosti i oni predstavljaju organe za vršenje određenih poslova izvan sedišta organa državne uprave</w:t>
+      </w:r>
+      <w:sdt>
+        <w:sdtPr>
+          <w:rPr>
+            <w:lang w:val="sr-Latn-RS"/>
+          </w:rPr>
+          <w:id w:val="-798458384"/>
+          <w:citation/>
+        </w:sdtPr>
+        <w:sdtContent>
+          <w:r>
+            <w:rPr>
+              <w:lang w:val="sr-Latn-RS"/>
+            </w:rPr>
+            <w:fldChar w:fldCharType="begin"/>
+          </w:r>
+          <w:r>
+            <w:rPr>
+              <w:lang w:val="sr-Latn-RS"/>
+            </w:rPr>
+            <w:instrText xml:space="preserve"> CITATION SlužbeniGlasnik \l 9242 </w:instrText>
+          </w:r>
+          <w:r>
+            <w:rPr>
+              <w:lang w:val="sr-Latn-RS"/>
+            </w:rPr>
+            <w:fldChar w:fldCharType="separate"/>
+          </w:r>
+          <w:r>
+            <w:rPr>
+              <w:noProof/>
+              <w:lang w:val="sr-Latn-RS"/>
+            </w:rPr>
+            <w:t xml:space="preserve"> (Zakon o državnoj upravi, 79/2005, 101/2007, 95/2010, 99/2014)</w:t>
+          </w:r>
+          <w:r>
+            <w:rPr>
+              <w:lang w:val="sr-Latn-RS"/>
+            </w:rPr>
+            <w:fldChar w:fldCharType="end"/>
+          </w:r>
+        </w:sdtContent>
+      </w:sdt>
+      <w:r>
+        <w:rPr>
+          <w:lang w:val="sr-Latn-RS"/>
+        </w:rPr>
+        <w:t>.</w:t>
+      </w:r>
+      <w:r>
+        <w:rPr>
+          <w:lang w:val="sr-Latn-RS"/>
+        </w:rPr>
+        <w:t xml:space="preserve"> upravni okruzi se najčešće definišu na teritoriji opštine ili okruga.</w:t>
+      </w:r>
+    </w:p>
+    <w:p>
+      <w:pPr>
+        <w:pStyle w:val="Heading2"/>
+        <w:rPr>
+          <w:lang w:val="sr-Latn-RS"/>
+        </w:rPr>
+      </w:pPr>
+      <w:r>
+        <w:rPr>
+          <w:lang w:val="sr-Latn-RS"/>
+        </w:rPr>
+        <w:t>Međusobne veze državnih organa</w:t>
+      </w:r>
+    </w:p>
+    <w:p>
+      <w:pPr>
+        <w:jc w:val="both"/>
+        <w:rPr>
+          <w:lang w:val="sr-Latn-RS"/>
+        </w:rPr>
+      </w:pPr>
+      <w:r>
+        <w:rPr>
+          <w:lang w:val="sr-Latn-RS"/>
+        </w:rPr>
+        <w:t xml:space="preserve">Svaki informacioni sistem je struktura koja gotovo nikada ne funkcioniše sama za sebe, već je u konstantnoj interakciji sa drugim sistemima. U suprotnom, ne bi imao smisla. </w:t>
+      </w:r>
+      <w:r>
+        <w:rPr>
+          <w:lang w:val="sr-Latn-RS"/>
+        </w:rPr>
+        <w:t xml:space="preserve">Državne institucije predstavljaju informacione sisteme. Mnoge od procedura o upravnom postupku su definisane tako da njihovo izvršavanje podrazumeva uključenje više institucija. Na primer, ukoliko želite da podnesete  zahtev za izdavanje uverenja o prosečnom mesečnom prihodu po članu porodice radi ostvarenja prava na učeničke stipendije i studentske kredite neophodno je da pribavite </w:t>
+      </w:r>
+      <w:r>
+        <w:rPr>
+          <w:lang w:val="sr-Latn-RS"/>
+        </w:rPr>
+        <w:t xml:space="preserve">potvrdu o redovnom školovanju(studiranju), dokaz o visini primanja, uverenje poreske uprave o evidenciji poreskog obveznika </w:t>
+      </w:r>
+      <w:proofErr w:type="spellStart"/>
+      <w:r>
+        <w:rPr>
+          <w:lang w:val="sr-Latn-RS"/>
+        </w:rPr>
+        <w:t>itd</w:t>
+      </w:r>
+      <w:proofErr w:type="spellEnd"/>
+      <w:sdt>
+        <w:sdtPr>
+          <w:rPr>
+            <w:lang w:val="sr-Latn-RS"/>
+          </w:rPr>
+          <w:id w:val="-1608497695"/>
+          <w:citation/>
+        </w:sdtPr>
+        <w:sdtContent>
+          <w:r>
+            <w:rPr>
+              <w:lang w:val="sr-Latn-RS"/>
+            </w:rPr>
+            <w:fldChar w:fldCharType="begin"/>
+          </w:r>
+          <w:r>
+            <w:rPr>
+              <w:lang w:val="sr-Latn-RS"/>
+            </w:rPr>
+            <w:instrText xml:space="preserve"> CITATION opi17 \l 9242 </w:instrText>
+          </w:r>
+          <w:r>
+            <w:rPr>
+              <w:lang w:val="sr-Latn-RS"/>
+            </w:rPr>
+            <w:fldChar w:fldCharType="separate"/>
+          </w:r>
+          <w:r>
+            <w:rPr>
+              <w:noProof/>
+              <w:lang w:val="sr-Latn-RS"/>
+            </w:rPr>
+            <w:t xml:space="preserve"> (opis_usluge, 2017)</w:t>
+          </w:r>
+          <w:r>
+            <w:rPr>
+              <w:lang w:val="sr-Latn-RS"/>
+            </w:rPr>
+            <w:fldChar w:fldCharType="end"/>
+          </w:r>
+        </w:sdtContent>
+      </w:sdt>
+      <w:r>
+        <w:rPr>
+          <w:lang w:val="sr-Latn-RS"/>
+        </w:rPr>
+        <w:t>. Sva dokumenta koja su neophodna za podnošenje ovog zahteva ne izdaje jedna te ista institucija. Dakle p</w:t>
+      </w:r>
+      <w:r>
+        <w:rPr>
+          <w:lang w:val="sr-Latn-RS"/>
+        </w:rPr>
+        <w:t>otrebno je otići na nekoliko šal</w:t>
+      </w:r>
+      <w:r>
+        <w:rPr>
+          <w:lang w:val="sr-Latn-RS"/>
+        </w:rPr>
+        <w:t>tera u različitim organima, sačekati u redu, podneti zahtev za dokument, sačekati da dokument bude izrađen, pa ponovo doći po dokument i tako u nekoliko iteracija prikupiti dokumenta. Ovde je očigledna interakcija između sistema različitih organa državne uprave.</w:t>
+      </w:r>
+    </w:p>
+    <w:p>
+      <w:pPr>
+        <w:jc w:val="both"/>
+        <w:rPr>
+          <w:lang w:val="sr-Latn-RS"/>
+        </w:rPr>
+      </w:pPr>
+      <w:r>
+        <w:rPr>
+          <w:lang w:val="sr-Latn-RS"/>
+        </w:rPr>
+        <w:t xml:space="preserve">Komunikacija između dva entiteta se zasniva na razmeni poruka. Kako bi se entiteti razumeli mora biti definisana jasna struktura poruka. </w:t>
+      </w:r>
+      <w:r>
+        <w:rPr>
+          <w:lang w:val="sr-Latn-RS"/>
+        </w:rPr>
+        <w:t xml:space="preserve">Poruke u pomenutom primeru predstavljaju dokumenta(zahtevi) koji imaju definisanu strukturu, tj. skup podataka koji je neophodan. </w:t>
+      </w:r>
+      <w:r>
+        <w:rPr>
+          <w:lang w:val="sr-Latn-RS"/>
+        </w:rPr>
+        <w:t>Naime, informacioni sistem da bi mogao da komunicira sa ostalim sistemima mora poštovati strukturu koju je definisao za tu komunikaciju.</w:t>
+      </w:r>
+    </w:p>
+    <w:p>
+      <w:pPr>
+        <w:pStyle w:val="Heading2"/>
+      </w:pPr>
+      <w:proofErr w:type="spellStart"/>
+      <w:r>
+        <w:lastRenderedPageBreak/>
+        <w:t>Odnos</w:t>
+      </w:r>
+      <w:proofErr w:type="spellEnd"/>
+      <w:r>
+        <w:t xml:space="preserve"> </w:t>
+      </w:r>
+      <w:proofErr w:type="spellStart"/>
+      <w:r>
+        <w:t>javne</w:t>
+      </w:r>
+      <w:proofErr w:type="spellEnd"/>
+      <w:r>
+        <w:t xml:space="preserve"> </w:t>
+      </w:r>
+      <w:proofErr w:type="spellStart"/>
+      <w:r>
+        <w:t>uprave</w:t>
+      </w:r>
+      <w:proofErr w:type="spellEnd"/>
+      <w:r>
+        <w:t xml:space="preserve"> </w:t>
+      </w:r>
+      <w:proofErr w:type="spellStart"/>
+      <w:proofErr w:type="gramStart"/>
+      <w:r>
+        <w:t>sa</w:t>
+      </w:r>
+      <w:proofErr w:type="spellEnd"/>
+      <w:proofErr w:type="gramEnd"/>
+      <w:r>
+        <w:t xml:space="preserve"> </w:t>
+      </w:r>
+      <w:proofErr w:type="spellStart"/>
+      <w:r>
+        <w:t>građanima</w:t>
+      </w:r>
+      <w:proofErr w:type="spellEnd"/>
+    </w:p>
+    <w:p>
+      <w:bookmarkStart w:id="1" w:name="_GoBack"/>
+      <w:bookmarkEnd w:id="1"/>
     </w:p>
     <w:sectPr>
       <w:pgSz w:w="12240" w:h="15840"/>
@@ -2840,6 +3416,28 @@
       <w:szCs w:val="32"/>
     </w:rPr>
   </w:style>
+  <w:style w:type="paragraph" w:styleId="Heading2">
+    <w:name w:val="heading 2"/>
+    <w:basedOn w:val="Normal"/>
+    <w:next w:val="Normal"/>
+    <w:link w:val="Heading2Char"/>
+    <w:uiPriority w:val="9"/>
+    <w:unhideWhenUsed/>
+    <w:qFormat/>
+    <w:rsid w:val="00277D2F"/>
+    <w:pPr>
+      <w:keepNext/>
+      <w:keepLines/>
+      <w:spacing w:before="40"/>
+      <w:outlineLvl w:val="1"/>
+    </w:pPr>
+    <w:rPr>
+      <w:rFonts w:asciiTheme="majorHAnsi" w:eastAsiaTheme="majorEastAsia" w:hAnsiTheme="majorHAnsi" w:cstheme="majorBidi"/>
+      <w:color w:val="2E74B5" w:themeColor="accent1" w:themeShade="BF"/>
+      <w:sz w:val="26"/>
+      <w:szCs w:val="26"/>
+    </w:rPr>
+  </w:style>
   <w:style w:type="character" w:default="1" w:styleId="DefaultParagraphFont">
     <w:name w:val="Default Paragraph Font"/>
     <w:uiPriority w:val="1"/>
@@ -2914,6 +3512,19 @@
     <w:rPr>
       <w:color w:val="0563C1" w:themeColor="hyperlink"/>
       <w:u w:val="single"/>
+    </w:rPr>
+  </w:style>
+  <w:style w:type="character" w:customStyle="1" w:styleId="Heading2Char">
+    <w:name w:val="Heading 2 Char"/>
+    <w:basedOn w:val="DefaultParagraphFont"/>
+    <w:link w:val="Heading2"/>
+    <w:uiPriority w:val="9"/>
+    <w:rsid w:val="00277D2F"/>
+    <w:rPr>
+      <w:rFonts w:asciiTheme="majorHAnsi" w:eastAsiaTheme="majorEastAsia" w:hAnsiTheme="majorHAnsi" w:cstheme="majorBidi"/>
+      <w:color w:val="2E74B5" w:themeColor="accent1" w:themeShade="BF"/>
+      <w:sz w:val="26"/>
+      <w:szCs w:val="26"/>
     </w:rPr>
   </w:style>
 </w:styles>
@@ -3181,11 +3792,46 @@
 </file>
 
 <file path=customXml/item1.xml><?xml version="1.0" encoding="utf-8"?>
-<b:Sources xmlns:b="http://schemas.openxmlformats.org/officeDocument/2006/bibliography" xmlns="http://schemas.openxmlformats.org/officeDocument/2006/bibliography" SelectedStyle="\APASixthEditionOfficeOnline.xsl" StyleName="APA" Version="6"/>
+<b:Sources xmlns:b="http://schemas.openxmlformats.org/officeDocument/2006/bibliography" xmlns="http://schemas.openxmlformats.org/officeDocument/2006/bibliography" SelectedStyle="\APASixthEditionOfficeOnline.xsl" StyleName="APA" Version="6">
+  <b:Source>
+    <b:Tag>SlužbeniGlasnik</b:Tag>
+    <b:SourceType>Book</b:SourceType>
+    <b:Guid>{8C433766-E15E-459B-A6C7-D5B4DA5942C1}</b:Guid>
+    <b:Title>Zakon o državnoj upravi</b:Title>
+    <b:Year>79/2005, 101/2007, 95/2010, 99/2014</b:Year>
+    <b:City>Beograd</b:City>
+    <b:Publisher>Sl. glasnik RS</b:Publisher>
+    <b:RefOrder>1</b:RefOrder>
+  </b:Source>
+  <b:Source>
+    <b:Tag>str17</b:Tag>
+    <b:SourceType>InternetSite</b:SourceType>
+    <b:Guid>{4D17E7C2-EE4C-4BF9-9FD0-9F51A0D4AEC5}</b:Guid>
+    <b:Title>struktura</b:Title>
+    <b:Year>2017</b:Year>
+    <b:InternetSiteTitle>http://www.mduls.gov.rs</b:InternetSiteTitle>
+    <b:Month>Avgust</b:Month>
+    <b:Day>23</b:Day>
+    <b:URL>http://www.mduls.gov.rs/struktura.php</b:URL>
+    <b:RefOrder>2</b:RefOrder>
+  </b:Source>
+  <b:Source>
+    <b:Tag>opi17</b:Tag>
+    <b:SourceType>InternetSite</b:SourceType>
+    <b:Guid>{C5AD7855-F06F-40B6-B9A1-3D99FE089A3E}</b:Guid>
+    <b:Title>opis_usluge</b:Title>
+    <b:InternetSiteTitle>http://www.euprava.gov.rs</b:InternetSiteTitle>
+    <b:Year>2017</b:Year>
+    <b:Month>Avgust</b:Month>
+    <b:Day>23</b:Day>
+    <b:URL>http://www.euprava.gov.rs/eusluge/opis_usluge?generatedServiceId=2252&amp;title=Zahtev-za-izdavan%D1%98e-uveren%D1%98a-o-prose%C4%8Dnom-mese%C4%8Dnom-prihodu-po-%C4%8Dlanu-porodice-radi-ostvarivan%D1%98a-prava-na-u%C4%8Deni%C4%8Dke-stipendije-i-studentske-kre</b:URL>
+    <b:RefOrder>3</b:RefOrder>
+  </b:Source>
+</b:Sources>
 </file>
 
 <file path=customXml/itemProps1.xml><?xml version="1.0" encoding="utf-8"?>
-<ds:datastoreItem xmlns:ds="http://schemas.openxmlformats.org/officeDocument/2006/customXml" ds:itemID="{DA4A8613-CC8B-425C-90C7-60E572B22DBC}">
+<ds:datastoreItem xmlns:ds="http://schemas.openxmlformats.org/officeDocument/2006/customXml" ds:itemID="{D0CD8DD4-CD13-4255-A200-A546ACA0D83B}">
   <ds:schemaRefs>
     <ds:schemaRef ds:uri="http://schemas.openxmlformats.org/officeDocument/2006/bibliography"/>
   </ds:schemaRefs>

</xml_diff>